<commit_message>
Updated Meeting documents during our meeting
</commit_message>
<xml_diff>
--- a/Meeting Documents/Meeting Content.docx
+++ b/Meeting Documents/Meeting Content.docx
@@ -1,6 +1,6 @@
 
 <file path=word/document.xml><?xml version="1.0" encoding="utf-8"?>
-<w:document xmlns:wpc="http://schemas.microsoft.com/office/word/2010/wordprocessingCanvas" xmlns:mc="http://schemas.openxmlformats.org/markup-compatibility/2006" xmlns:o="urn:schemas-microsoft-com:office:office" xmlns:r="http://schemas.openxmlformats.org/officeDocument/2006/relationships" xmlns:m="http://schemas.openxmlformats.org/officeDocument/2006/math" xmlns:v="urn:schemas-microsoft-com:vml" xmlns:wp14="http://schemas.microsoft.com/office/word/2010/wordprocessingDrawing" xmlns:wp="http://schemas.openxmlformats.org/drawingml/2006/wordprocessingDrawing" xmlns:w10="urn:schemas-microsoft-com:office:word" xmlns:w="http://schemas.openxmlformats.org/wordprocessingml/2006/main" xmlns:w14="http://schemas.microsoft.com/office/word/2010/wordml" xmlns:w15="http://schemas.microsoft.com/office/word/2012/wordml" xmlns:wpg="http://schemas.microsoft.com/office/word/2010/wordprocessingGroup" xmlns:wpi="http://schemas.microsoft.com/office/word/2010/wordprocessingInk" xmlns:wne="http://schemas.microsoft.com/office/word/2006/wordml" xmlns:wps="http://schemas.microsoft.com/office/word/2010/wordprocessingShape" mc:Ignorable="w14 w15 wp14">
+<w:document xmlns:wpc="http://schemas.microsoft.com/office/word/2010/wordprocessingCanvas" xmlns:cx="http://schemas.microsoft.com/office/drawing/2014/chartex" xmlns:cx1="http://schemas.microsoft.com/office/drawing/2015/9/8/chartex" xmlns:cx2="http://schemas.microsoft.com/office/drawing/2015/10/21/chartex" xmlns:cx3="http://schemas.microsoft.com/office/drawing/2016/5/9/chartex" xmlns:cx4="http://schemas.microsoft.com/office/drawing/2016/5/10/chartex" xmlns:cx5="http://schemas.microsoft.com/office/drawing/2016/5/11/chartex" xmlns:cx6="http://schemas.microsoft.com/office/drawing/2016/5/12/chartex" xmlns:cx7="http://schemas.microsoft.com/office/drawing/2016/5/13/chartex" xmlns:cx8="http://schemas.microsoft.com/office/drawing/2016/5/14/chartex" xmlns:mc="http://schemas.openxmlformats.org/markup-compatibility/2006" xmlns:aink="http://schemas.microsoft.com/office/drawing/2016/ink" xmlns:am3d="http://schemas.microsoft.com/office/drawing/2017/model3d" xmlns:o="urn:schemas-microsoft-com:office:office" xmlns:r="http://schemas.openxmlformats.org/officeDocument/2006/relationships" xmlns:m="http://schemas.openxmlformats.org/officeDocument/2006/math" xmlns:v="urn:schemas-microsoft-com:vml" xmlns:wp14="http://schemas.microsoft.com/office/word/2010/wordprocessingDrawing" xmlns:wp="http://schemas.openxmlformats.org/drawingml/2006/wordprocessingDrawing" xmlns:w10="urn:schemas-microsoft-com:office:word" xmlns:w="http://schemas.openxmlformats.org/wordprocessingml/2006/main" xmlns:w14="http://schemas.microsoft.com/office/word/2010/wordml" xmlns:w15="http://schemas.microsoft.com/office/word/2012/wordml" xmlns:w16cid="http://schemas.microsoft.com/office/word/2016/wordml/cid" xmlns:w16se="http://schemas.microsoft.com/office/word/2015/wordml/symex" xmlns:wpg="http://schemas.microsoft.com/office/word/2010/wordprocessingGroup" xmlns:wpi="http://schemas.microsoft.com/office/word/2010/wordprocessingInk" xmlns:wne="http://schemas.microsoft.com/office/word/2006/wordml" xmlns:wps="http://schemas.microsoft.com/office/word/2010/wordprocessingShape" mc:Ignorable="w14 w15 w16se w16cid wp14">
   <w:body>
     <w:p>
       <w:pPr>
@@ -339,15 +339,7 @@
         </w:numPr>
       </w:pPr>
       <w:r>
-        <w:t xml:space="preserve">There will be a real-time </w:t>
-      </w:r>
-      <w:proofErr w:type="spellStart"/>
-      <w:r>
-        <w:t>leaderboard</w:t>
-      </w:r>
-      <w:proofErr w:type="spellEnd"/>
-      <w:r>
-        <w:t xml:space="preserve"> for the gamekeeper to see, which is based on the number of letters each group has obtained so far</w:t>
+        <w:t>There will be a real-time leaderboard for the gamekeeper to see, which is based on the number of letters each group has obtained so far</w:t>
       </w:r>
     </w:p>
     <w:p>
@@ -612,6 +604,7 @@
           <w:szCs w:val="40"/>
           <w:lang w:eastAsia="en-GB"/>
         </w:rPr>
+        <w:lastRenderedPageBreak/>
         <w:t>Meeting 2</w:t>
       </w:r>
       <w:r>
@@ -883,16 +876,8 @@
         <w:rPr>
           <w:lang w:eastAsia="en-GB"/>
         </w:rPr>
-        <w:t xml:space="preserve">Can view the </w:t>
-      </w:r>
-      <w:proofErr w:type="spellStart"/>
-      <w:r>
-        <w:rPr>
-          <w:lang w:eastAsia="en-GB"/>
-        </w:rPr>
-        <w:t>leaderboard</w:t>
-      </w:r>
-      <w:proofErr w:type="spellEnd"/>
+        <w:t>Can view the leaderboard</w:t>
+      </w:r>
     </w:p>
     <w:p>
       <w:pPr>
@@ -932,16 +917,8 @@
         <w:rPr>
           <w:lang w:eastAsia="en-GB"/>
         </w:rPr>
-        <w:t xml:space="preserve"> has a unique </w:t>
-      </w:r>
-      <w:proofErr w:type="spellStart"/>
-      <w:r>
-        <w:rPr>
-          <w:lang w:eastAsia="en-GB"/>
-        </w:rPr>
-        <w:t>gameID</w:t>
-      </w:r>
-      <w:proofErr w:type="spellEnd"/>
+        <w:t xml:space="preserve"> has a unique gameID</w:t>
+      </w:r>
     </w:p>
     <w:p>
       <w:pPr>
@@ -1004,6 +981,7 @@
       </w:pPr>
       <w:r>
         <w:rPr>
+          <w:noProof/>
           <w:sz w:val="24"/>
         </w:rPr>
         <w:drawing>
@@ -1074,9 +1052,157 @@
     <w:p/>
     <w:p/>
     <w:p>
+      <w:r>
+        <w:br w:type="page"/>
+      </w:r>
+    </w:p>
+    <w:p>
+      <w:pPr>
+        <w:rPr>
+          <w:rFonts w:ascii="Calibri Light" w:eastAsia="Times New Roman" w:hAnsi="Calibri Light" w:cs="Calibri Light"/>
+          <w:sz w:val="40"/>
+          <w:szCs w:val="40"/>
+          <w:lang w:eastAsia="en-GB"/>
+        </w:rPr>
+      </w:pPr>
+      <w:r>
+        <w:rPr>
+          <w:rFonts w:ascii="Calibri Light" w:eastAsia="Times New Roman" w:hAnsi="Calibri Light" w:cs="Calibri Light"/>
+          <w:sz w:val="40"/>
+          <w:szCs w:val="40"/>
+          <w:lang w:eastAsia="en-GB"/>
+        </w:rPr>
+        <w:lastRenderedPageBreak/>
+        <w:t xml:space="preserve">Meeting </w:t>
+      </w:r>
+      <w:r>
+        <w:rPr>
+          <w:rFonts w:ascii="Calibri Light" w:eastAsia="Times New Roman" w:hAnsi="Calibri Light" w:cs="Calibri Light"/>
+          <w:sz w:val="40"/>
+          <w:szCs w:val="40"/>
+          <w:lang w:eastAsia="en-GB"/>
+        </w:rPr>
+        <w:t>3</w:t>
+      </w:r>
+      <w:r>
+        <w:rPr>
+          <w:rFonts w:ascii="Calibri Light" w:eastAsia="Times New Roman" w:hAnsi="Calibri Light" w:cs="Calibri Light"/>
+          <w:sz w:val="40"/>
+          <w:szCs w:val="40"/>
+          <w:lang w:eastAsia="en-GB"/>
+        </w:rPr>
+        <w:t xml:space="preserve"> –</w:t>
+      </w:r>
+      <w:r>
+        <w:rPr>
+          <w:rFonts w:ascii="Calibri Light" w:eastAsia="Times New Roman" w:hAnsi="Calibri Light" w:cs="Calibri Light"/>
+          <w:sz w:val="40"/>
+          <w:szCs w:val="40"/>
+          <w:lang w:eastAsia="en-GB"/>
+        </w:rPr>
+        <w:t>7</w:t>
+      </w:r>
+      <w:r>
+        <w:rPr>
+          <w:rFonts w:ascii="Calibri Light" w:eastAsia="Times New Roman" w:hAnsi="Calibri Light" w:cs="Calibri Light"/>
+          <w:sz w:val="40"/>
+          <w:szCs w:val="40"/>
+          <w:vertAlign w:val="superscript"/>
+          <w:lang w:eastAsia="en-GB"/>
+        </w:rPr>
+        <w:t>th</w:t>
+      </w:r>
+      <w:r>
+        <w:rPr>
+          <w:rFonts w:ascii="Calibri Light" w:eastAsia="Times New Roman" w:hAnsi="Calibri Light" w:cs="Calibri Light"/>
+          <w:sz w:val="40"/>
+          <w:szCs w:val="40"/>
+          <w:lang w:eastAsia="en-GB"/>
+        </w:rPr>
+        <w:t xml:space="preserve"> February</w:t>
+      </w:r>
+      <w:r>
+        <w:rPr>
+          <w:rFonts w:ascii="Calibri Light" w:eastAsia="Times New Roman" w:hAnsi="Calibri Light" w:cs="Calibri Light"/>
+          <w:sz w:val="40"/>
+          <w:szCs w:val="40"/>
+          <w:lang w:eastAsia="en-GB"/>
+        </w:rPr>
+        <w:t xml:space="preserve"> </w:t>
+      </w:r>
+      <w:r>
+        <w:rPr>
+          <w:rFonts w:ascii="Calibri Light" w:eastAsia="Times New Roman" w:hAnsi="Calibri Light" w:cs="Calibri Light"/>
+          <w:sz w:val="40"/>
+          <w:szCs w:val="40"/>
+          <w:lang w:eastAsia="en-GB"/>
+        </w:rPr>
+        <w:t>2020</w:t>
+      </w:r>
+    </w:p>
+    <w:p>
+      <w:pPr>
+        <w:pStyle w:val="ListParagraph"/>
+        <w:numPr>
+          <w:ilvl w:val="0"/>
+          <w:numId w:val="15"/>
+        </w:numPr>
+      </w:pPr>
+      <w:r>
+        <w:t>Updated UI designs</w:t>
+      </w:r>
+    </w:p>
+    <w:p>
+      <w:pPr>
+        <w:pStyle w:val="ListParagraph"/>
+        <w:numPr>
+          <w:ilvl w:val="1"/>
+          <w:numId w:val="15"/>
+        </w:numPr>
+      </w:pPr>
+      <w:r>
+        <w:t>FAQs onto the main page because it makes more sense</w:t>
+      </w:r>
+    </w:p>
+    <w:p>
+      <w:pPr>
+        <w:pStyle w:val="ListParagraph"/>
+        <w:numPr>
+          <w:ilvl w:val="0"/>
+          <w:numId w:val="15"/>
+        </w:numPr>
+      </w:pPr>
+      <w:r>
+        <w:t>Looked at the Kanban board and our progress</w:t>
+      </w:r>
+    </w:p>
+    <w:p>
+      <w:pPr>
+        <w:pStyle w:val="ListParagraph"/>
+        <w:numPr>
+          <w:ilvl w:val="0"/>
+          <w:numId w:val="15"/>
+        </w:numPr>
+      </w:pPr>
+      <w:r>
+        <w:t xml:space="preserve">Went through what we have individually done </w:t>
+      </w:r>
+    </w:p>
+    <w:p>
+      <w:pPr>
+        <w:pStyle w:val="ListParagraph"/>
+        <w:numPr>
+          <w:ilvl w:val="1"/>
+          <w:numId w:val="15"/>
+        </w:numPr>
+      </w:pPr>
+      <w:r>
+        <w:t>Made sure everyone is on the same page as each other</w:t>
+      </w:r>
       <w:bookmarkStart w:id="0" w:name="_GoBack"/>
       <w:bookmarkEnd w:id="0"/>
     </w:p>
+    <w:p/>
     <w:sectPr>
       <w:pgSz w:w="11906" w:h="16838"/>
       <w:pgMar w:top="1440" w:right="1440" w:bottom="1440" w:left="1440" w:header="708" w:footer="708" w:gutter="0"/>
@@ -1088,7 +1214,7 @@
 </file>
 
 <file path=word/numbering.xml><?xml version="1.0" encoding="utf-8"?>
-<w:numbering xmlns:wpc="http://schemas.microsoft.com/office/word/2010/wordprocessingCanvas" xmlns:mc="http://schemas.openxmlformats.org/markup-compatibility/2006" xmlns:o="urn:schemas-microsoft-com:office:office" xmlns:r="http://schemas.openxmlformats.org/officeDocument/2006/relationships" xmlns:m="http://schemas.openxmlformats.org/officeDocument/2006/math" xmlns:v="urn:schemas-microsoft-com:vml" xmlns:wp14="http://schemas.microsoft.com/office/word/2010/wordprocessingDrawing" xmlns:wp="http://schemas.openxmlformats.org/drawingml/2006/wordprocessingDrawing" xmlns:w10="urn:schemas-microsoft-com:office:word" xmlns:w="http://schemas.openxmlformats.org/wordprocessingml/2006/main" xmlns:w14="http://schemas.microsoft.com/office/word/2010/wordml" xmlns:w15="http://schemas.microsoft.com/office/word/2012/wordml" xmlns:wpg="http://schemas.microsoft.com/office/word/2010/wordprocessingGroup" xmlns:wpi="http://schemas.microsoft.com/office/word/2010/wordprocessingInk" xmlns:wne="http://schemas.microsoft.com/office/word/2006/wordml" xmlns:wps="http://schemas.microsoft.com/office/word/2010/wordprocessingShape" mc:Ignorable="w14 w15 wp14">
+<w:numbering xmlns:wpc="http://schemas.microsoft.com/office/word/2010/wordprocessingCanvas" xmlns:cx="http://schemas.microsoft.com/office/drawing/2014/chartex" xmlns:cx1="http://schemas.microsoft.com/office/drawing/2015/9/8/chartex" xmlns:cx2="http://schemas.microsoft.com/office/drawing/2015/10/21/chartex" xmlns:cx3="http://schemas.microsoft.com/office/drawing/2016/5/9/chartex" xmlns:cx4="http://schemas.microsoft.com/office/drawing/2016/5/10/chartex" xmlns:cx5="http://schemas.microsoft.com/office/drawing/2016/5/11/chartex" xmlns:cx6="http://schemas.microsoft.com/office/drawing/2016/5/12/chartex" xmlns:cx7="http://schemas.microsoft.com/office/drawing/2016/5/13/chartex" xmlns:cx8="http://schemas.microsoft.com/office/drawing/2016/5/14/chartex" xmlns:mc="http://schemas.openxmlformats.org/markup-compatibility/2006" xmlns:aink="http://schemas.microsoft.com/office/drawing/2016/ink" xmlns:am3d="http://schemas.microsoft.com/office/drawing/2017/model3d" xmlns:o="urn:schemas-microsoft-com:office:office" xmlns:r="http://schemas.openxmlformats.org/officeDocument/2006/relationships" xmlns:m="http://schemas.openxmlformats.org/officeDocument/2006/math" xmlns:v="urn:schemas-microsoft-com:vml" xmlns:wp14="http://schemas.microsoft.com/office/word/2010/wordprocessingDrawing" xmlns:wp="http://schemas.openxmlformats.org/drawingml/2006/wordprocessingDrawing" xmlns:w10="urn:schemas-microsoft-com:office:word" xmlns:w="http://schemas.openxmlformats.org/wordprocessingml/2006/main" xmlns:w14="http://schemas.microsoft.com/office/word/2010/wordml" xmlns:w15="http://schemas.microsoft.com/office/word/2012/wordml" xmlns:w16cid="http://schemas.microsoft.com/office/word/2016/wordml/cid" xmlns:w16se="http://schemas.microsoft.com/office/word/2015/wordml/symex" xmlns:wpg="http://schemas.microsoft.com/office/word/2010/wordprocessingGroup" xmlns:wpi="http://schemas.microsoft.com/office/word/2010/wordprocessingInk" xmlns:wne="http://schemas.microsoft.com/office/word/2006/wordml" xmlns:wps="http://schemas.microsoft.com/office/word/2010/wordprocessingShape" mc:Ignorable="w14 w15 w16se w16cid wp14">
   <w:abstractNum w:abstractNumId="0" w15:restartNumberingAfterBreak="0">
     <w:nsid w:val="0A823EE3"/>
     <w:multiLevelType w:val="hybridMultilevel"/>
@@ -1840,6 +1966,119 @@
     </w:lvl>
   </w:abstractNum>
   <w:abstractNum w:abstractNumId="6" w15:restartNumberingAfterBreak="0">
+    <w:nsid w:val="3CA54722"/>
+    <w:multiLevelType w:val="hybridMultilevel"/>
+    <w:tmpl w:val="63505EFC"/>
+    <w:lvl w:ilvl="0" w:tplc="08090001">
+      <w:start w:val="1"/>
+      <w:numFmt w:val="bullet"/>
+      <w:lvlText w:val=""/>
+      <w:lvlJc w:val="left"/>
+      <w:pPr>
+        <w:ind w:left="360" w:hanging="360"/>
+      </w:pPr>
+      <w:rPr>
+        <w:rFonts w:ascii="Symbol" w:hAnsi="Symbol" w:hint="default"/>
+      </w:rPr>
+    </w:lvl>
+    <w:lvl w:ilvl="1" w:tplc="08090003">
+      <w:start w:val="1"/>
+      <w:numFmt w:val="bullet"/>
+      <w:lvlText w:val="o"/>
+      <w:lvlJc w:val="left"/>
+      <w:pPr>
+        <w:ind w:left="1080" w:hanging="360"/>
+      </w:pPr>
+      <w:rPr>
+        <w:rFonts w:ascii="Courier New" w:hAnsi="Courier New" w:cs="Courier New" w:hint="default"/>
+      </w:rPr>
+    </w:lvl>
+    <w:lvl w:ilvl="2" w:tplc="08090005" w:tentative="1">
+      <w:start w:val="1"/>
+      <w:numFmt w:val="bullet"/>
+      <w:lvlText w:val=""/>
+      <w:lvlJc w:val="left"/>
+      <w:pPr>
+        <w:ind w:left="1800" w:hanging="360"/>
+      </w:pPr>
+      <w:rPr>
+        <w:rFonts w:ascii="Wingdings" w:hAnsi="Wingdings" w:hint="default"/>
+      </w:rPr>
+    </w:lvl>
+    <w:lvl w:ilvl="3" w:tplc="08090001" w:tentative="1">
+      <w:start w:val="1"/>
+      <w:numFmt w:val="bullet"/>
+      <w:lvlText w:val=""/>
+      <w:lvlJc w:val="left"/>
+      <w:pPr>
+        <w:ind w:left="2520" w:hanging="360"/>
+      </w:pPr>
+      <w:rPr>
+        <w:rFonts w:ascii="Symbol" w:hAnsi="Symbol" w:hint="default"/>
+      </w:rPr>
+    </w:lvl>
+    <w:lvl w:ilvl="4" w:tplc="08090003" w:tentative="1">
+      <w:start w:val="1"/>
+      <w:numFmt w:val="bullet"/>
+      <w:lvlText w:val="o"/>
+      <w:lvlJc w:val="left"/>
+      <w:pPr>
+        <w:ind w:left="3240" w:hanging="360"/>
+      </w:pPr>
+      <w:rPr>
+        <w:rFonts w:ascii="Courier New" w:hAnsi="Courier New" w:cs="Courier New" w:hint="default"/>
+      </w:rPr>
+    </w:lvl>
+    <w:lvl w:ilvl="5" w:tplc="08090005" w:tentative="1">
+      <w:start w:val="1"/>
+      <w:numFmt w:val="bullet"/>
+      <w:lvlText w:val=""/>
+      <w:lvlJc w:val="left"/>
+      <w:pPr>
+        <w:ind w:left="3960" w:hanging="360"/>
+      </w:pPr>
+      <w:rPr>
+        <w:rFonts w:ascii="Wingdings" w:hAnsi="Wingdings" w:hint="default"/>
+      </w:rPr>
+    </w:lvl>
+    <w:lvl w:ilvl="6" w:tplc="08090001" w:tentative="1">
+      <w:start w:val="1"/>
+      <w:numFmt w:val="bullet"/>
+      <w:lvlText w:val=""/>
+      <w:lvlJc w:val="left"/>
+      <w:pPr>
+        <w:ind w:left="4680" w:hanging="360"/>
+      </w:pPr>
+      <w:rPr>
+        <w:rFonts w:ascii="Symbol" w:hAnsi="Symbol" w:hint="default"/>
+      </w:rPr>
+    </w:lvl>
+    <w:lvl w:ilvl="7" w:tplc="08090003" w:tentative="1">
+      <w:start w:val="1"/>
+      <w:numFmt w:val="bullet"/>
+      <w:lvlText w:val="o"/>
+      <w:lvlJc w:val="left"/>
+      <w:pPr>
+        <w:ind w:left="5400" w:hanging="360"/>
+      </w:pPr>
+      <w:rPr>
+        <w:rFonts w:ascii="Courier New" w:hAnsi="Courier New" w:cs="Courier New" w:hint="default"/>
+      </w:rPr>
+    </w:lvl>
+    <w:lvl w:ilvl="8" w:tplc="08090005" w:tentative="1">
+      <w:start w:val="1"/>
+      <w:numFmt w:val="bullet"/>
+      <w:lvlText w:val=""/>
+      <w:lvlJc w:val="left"/>
+      <w:pPr>
+        <w:ind w:left="6120" w:hanging="360"/>
+      </w:pPr>
+      <w:rPr>
+        <w:rFonts w:ascii="Wingdings" w:hAnsi="Wingdings" w:hint="default"/>
+      </w:rPr>
+    </w:lvl>
+  </w:abstractNum>
+  <w:abstractNum w:abstractNumId="7" w15:restartNumberingAfterBreak="0">
     <w:nsid w:val="52DA4B4A"/>
     <w:multiLevelType w:val="multilevel"/>
     <w:tmpl w:val="47260C4C"/>
@@ -1988,7 +2227,7 @@
       </w:rPr>
     </w:lvl>
   </w:abstractNum>
-  <w:abstractNum w:abstractNumId="7" w15:restartNumberingAfterBreak="0">
+  <w:abstractNum w:abstractNumId="8" w15:restartNumberingAfterBreak="0">
     <w:nsid w:val="57743275"/>
     <w:multiLevelType w:val="hybridMultilevel"/>
     <w:tmpl w:val="E4B6B8E6"/>
@@ -2101,7 +2340,7 @@
       </w:rPr>
     </w:lvl>
   </w:abstractNum>
-  <w:abstractNum w:abstractNumId="8" w15:restartNumberingAfterBreak="0">
+  <w:abstractNum w:abstractNumId="9" w15:restartNumberingAfterBreak="0">
     <w:nsid w:val="5B82435D"/>
     <w:multiLevelType w:val="hybridMultilevel"/>
     <w:tmpl w:val="F3828BAE"/>
@@ -2214,7 +2453,7 @@
       </w:rPr>
     </w:lvl>
   </w:abstractNum>
-  <w:abstractNum w:abstractNumId="9" w15:restartNumberingAfterBreak="0">
+  <w:abstractNum w:abstractNumId="10" w15:restartNumberingAfterBreak="0">
     <w:nsid w:val="5E0244F2"/>
     <w:multiLevelType w:val="hybridMultilevel"/>
     <w:tmpl w:val="8B723B76"/>
@@ -2327,7 +2566,7 @@
       </w:rPr>
     </w:lvl>
   </w:abstractNum>
-  <w:abstractNum w:abstractNumId="10" w15:restartNumberingAfterBreak="0">
+  <w:abstractNum w:abstractNumId="11" w15:restartNumberingAfterBreak="0">
     <w:nsid w:val="5FF32F7A"/>
     <w:multiLevelType w:val="hybridMultilevel"/>
     <w:tmpl w:val="4FFE55D2"/>
@@ -2440,7 +2679,7 @@
       </w:rPr>
     </w:lvl>
   </w:abstractNum>
-  <w:abstractNum w:abstractNumId="11" w15:restartNumberingAfterBreak="0">
+  <w:abstractNum w:abstractNumId="12" w15:restartNumberingAfterBreak="0">
     <w:nsid w:val="63D116FB"/>
     <w:multiLevelType w:val="hybridMultilevel"/>
     <w:tmpl w:val="A308DE7E"/>
@@ -2553,7 +2792,7 @@
       </w:rPr>
     </w:lvl>
   </w:abstractNum>
-  <w:abstractNum w:abstractNumId="12" w15:restartNumberingAfterBreak="0">
+  <w:abstractNum w:abstractNumId="13" w15:restartNumberingAfterBreak="0">
     <w:nsid w:val="6B82196C"/>
     <w:multiLevelType w:val="hybridMultilevel"/>
     <w:tmpl w:val="ED5A3932"/>
@@ -2666,7 +2905,7 @@
       </w:rPr>
     </w:lvl>
   </w:abstractNum>
-  <w:abstractNum w:abstractNumId="13" w15:restartNumberingAfterBreak="0">
+  <w:abstractNum w:abstractNumId="14" w15:restartNumberingAfterBreak="0">
     <w:nsid w:val="737E7958"/>
     <w:multiLevelType w:val="hybridMultilevel"/>
     <w:tmpl w:val="FCBC83B2"/>
@@ -2780,7 +3019,7 @@
     </w:lvl>
   </w:abstractNum>
   <w:num w:numId="1">
-    <w:abstractNumId w:val="8"/>
+    <w:abstractNumId w:val="9"/>
   </w:num>
   <w:num w:numId="2">
     <w:abstractNumId w:val="1"/>
@@ -2789,16 +3028,16 @@
     <w:abstractNumId w:val="5"/>
   </w:num>
   <w:num w:numId="4">
-    <w:abstractNumId w:val="6"/>
+    <w:abstractNumId w:val="7"/>
   </w:num>
   <w:num w:numId="5">
-    <w:abstractNumId w:val="13"/>
+    <w:abstractNumId w:val="14"/>
   </w:num>
   <w:num w:numId="6">
     <w:abstractNumId w:val="0"/>
   </w:num>
   <w:num w:numId="7">
-    <w:abstractNumId w:val="12"/>
+    <w:abstractNumId w:val="13"/>
   </w:num>
   <w:num w:numId="8">
     <w:abstractNumId w:val="2"/>
@@ -2807,25 +3046,28 @@
     <w:abstractNumId w:val="3"/>
   </w:num>
   <w:num w:numId="10">
-    <w:abstractNumId w:val="9"/>
+    <w:abstractNumId w:val="10"/>
   </w:num>
   <w:num w:numId="11">
+    <w:abstractNumId w:val="12"/>
+  </w:num>
+  <w:num w:numId="12">
     <w:abstractNumId w:val="11"/>
   </w:num>
-  <w:num w:numId="12">
-    <w:abstractNumId w:val="10"/>
-  </w:num>
   <w:num w:numId="13">
-    <w:abstractNumId w:val="7"/>
+    <w:abstractNumId w:val="8"/>
   </w:num>
   <w:num w:numId="14">
     <w:abstractNumId w:val="4"/>
+  </w:num>
+  <w:num w:numId="15">
+    <w:abstractNumId w:val="6"/>
   </w:num>
 </w:numbering>
 </file>
 
 <file path=word/styles.xml><?xml version="1.0" encoding="utf-8"?>
-<w:styles xmlns:mc="http://schemas.openxmlformats.org/markup-compatibility/2006" xmlns:r="http://schemas.openxmlformats.org/officeDocument/2006/relationships" xmlns:w="http://schemas.openxmlformats.org/wordprocessingml/2006/main" xmlns:w14="http://schemas.microsoft.com/office/word/2010/wordml" xmlns:w15="http://schemas.microsoft.com/office/word/2012/wordml" mc:Ignorable="w14 w15">
+<w:styles xmlns:mc="http://schemas.openxmlformats.org/markup-compatibility/2006" xmlns:r="http://schemas.openxmlformats.org/officeDocument/2006/relationships" xmlns:w="http://schemas.openxmlformats.org/wordprocessingml/2006/main" xmlns:w14="http://schemas.microsoft.com/office/word/2010/wordml" xmlns:w15="http://schemas.microsoft.com/office/word/2012/wordml" xmlns:w16cid="http://schemas.microsoft.com/office/word/2016/wordml/cid" xmlns:w16se="http://schemas.microsoft.com/office/word/2015/wordml/symex" mc:Ignorable="w14 w15 w16se w16cid">
   <w:docDefaults>
     <w:rPrDefault>
       <w:rPr>
@@ -2841,7 +3083,7 @@
       </w:pPr>
     </w:pPrDefault>
   </w:docDefaults>
-  <w:latentStyles w:defLockedState="0" w:defUIPriority="99" w:defSemiHidden="0" w:defUnhideWhenUsed="0" w:defQFormat="0" w:count="371">
+  <w:latentStyles w:defLockedState="0" w:defUIPriority="99" w:defSemiHidden="0" w:defUnhideWhenUsed="0" w:defQFormat="0" w:count="376">
     <w:lsdException w:name="Normal" w:uiPriority="0" w:qFormat="1"/>
     <w:lsdException w:name="heading 1" w:uiPriority="9" w:qFormat="1"/>
     <w:lsdException w:name="heading 2" w:semiHidden="1" w:uiPriority="9" w:unhideWhenUsed="1" w:qFormat="1"/>
@@ -2947,7 +3189,6 @@
     <w:lsdException w:name="HTML Sample" w:semiHidden="1" w:unhideWhenUsed="1"/>
     <w:lsdException w:name="HTML Typewriter" w:semiHidden="1" w:unhideWhenUsed="1"/>
     <w:lsdException w:name="HTML Variable" w:semiHidden="1" w:unhideWhenUsed="1"/>
-    <w:lsdException w:name="Normal Table" w:semiHidden="1" w:unhideWhenUsed="1"/>
     <w:lsdException w:name="annotation subject" w:semiHidden="1" w:unhideWhenUsed="1"/>
     <w:lsdException w:name="No List" w:semiHidden="1" w:unhideWhenUsed="1"/>
     <w:lsdException w:name="Outline List 1" w:semiHidden="1" w:unhideWhenUsed="1"/>
@@ -2990,11 +3231,8 @@
     <w:lsdException w:name="Table Contemporary" w:semiHidden="1" w:unhideWhenUsed="1"/>
     <w:lsdException w:name="Table Elegant" w:semiHidden="1" w:unhideWhenUsed="1"/>
     <w:lsdException w:name="Table Professional" w:semiHidden="1" w:unhideWhenUsed="1"/>
-    <w:lsdException w:name="Table Subtle 1" w:semiHidden="1" w:unhideWhenUsed="1"/>
     <w:lsdException w:name="Table Subtle 2" w:semiHidden="1" w:unhideWhenUsed="1"/>
     <w:lsdException w:name="Table Web 1" w:semiHidden="1" w:unhideWhenUsed="1"/>
-    <w:lsdException w:name="Table Web 2" w:semiHidden="1" w:unhideWhenUsed="1"/>
-    <w:lsdException w:name="Table Web 3" w:semiHidden="1" w:unhideWhenUsed="1"/>
     <w:lsdException w:name="Balloon Text" w:semiHidden="1" w:unhideWhenUsed="1"/>
     <w:lsdException w:name="Table Grid" w:uiPriority="39"/>
     <w:lsdException w:name="Table Theme" w:semiHidden="1" w:unhideWhenUsed="1"/>
@@ -3213,6 +3451,11 @@
     <w:lsdException w:name="List Table 5 Dark Accent 6" w:uiPriority="50"/>
     <w:lsdException w:name="List Table 6 Colorful Accent 6" w:uiPriority="51"/>
     <w:lsdException w:name="List Table 7 Colorful Accent 6" w:uiPriority="52"/>
+    <w:lsdException w:name="Mention" w:semiHidden="1" w:unhideWhenUsed="1"/>
+    <w:lsdException w:name="Smart Hyperlink" w:semiHidden="1" w:unhideWhenUsed="1"/>
+    <w:lsdException w:name="Hashtag" w:semiHidden="1" w:unhideWhenUsed="1"/>
+    <w:lsdException w:name="Unresolved Mention" w:semiHidden="1" w:unhideWhenUsed="1"/>
+    <w:lsdException w:name="Smart Link" w:semiHidden="1" w:unhideWhenUsed="1"/>
   </w:latentStyles>
   <w:style w:type="paragraph" w:default="1" w:styleId="Normal">
     <w:name w:val="Normal"/>

</xml_diff>